<commit_message>
aggiunta data dictionary comune
</commit_message>
<xml_diff>
--- a/requisiti/data dictionary/data dictionary samuele.docx
+++ b/requisiti/data dictionary/data dictionary samuele.docx
@@ -378,7 +378,11 @@
           <w:tcPr>
             <w:tcW w:w="0" w:type="auto"/>
           </w:tcPr>
-          <w:p/>
+          <w:p>
+            <w:r>
+              <w:t xml:space="preserve">Variabile </w:t>
+            </w:r>
+          </w:p>
         </w:tc>
       </w:tr>
       <w:tr>
@@ -422,31 +426,20 @@
             <w:r>
               <w:t xml:space="preserve">“coda” | </w:t>
             </w:r>
-            <w:proofErr w:type="gramStart"/>
             <w:r>
               <w:rPr>
-                <w:color w:val="FF0000"/>
+                <w:rFonts w:ascii="Calibri" w:eastAsia="Calibri" w:hAnsi="Calibri" w:cs="Calibri"/>
               </w:rPr>
-              <w:t>posizione</w:t>
+              <w:t>36.82065, 175.07823</w:t>
+            </w:r>
+            <w:r>
+              <w:t xml:space="preserve">, “velocità lenta” | </w:t>
             </w:r>
             <w:r>
               <w:rPr>
-                <w:color w:val="FF0000"/>
+                <w:rFonts w:ascii="Calibri" w:eastAsia="Calibri" w:hAnsi="Calibri" w:cs="Calibri"/>
               </w:rPr>
-              <w:t xml:space="preserve"> </w:t>
-            </w:r>
-            <w:r>
-              <w:t>,</w:t>
-            </w:r>
-            <w:proofErr w:type="gramEnd"/>
-            <w:r>
-              <w:t xml:space="preserve"> “velocità lenta” | </w:t>
-            </w:r>
-            <w:r>
-              <w:rPr>
-                <w:color w:val="FF0000"/>
-              </w:rPr>
-              <w:t>posizione</w:t>
+              <w:t>36.82065, 175.07823</w:t>
             </w:r>
           </w:p>
         </w:tc>
@@ -640,6 +633,8 @@
             <w:r>
               <w:t>Tipo di dato</w:t>
             </w:r>
+            <w:bookmarkStart w:id="0" w:name="_GoBack"/>
+            <w:bookmarkEnd w:id="0"/>
           </w:p>
         </w:tc>
         <w:tc>
@@ -671,7 +666,11 @@
           <w:tcPr>
             <w:tcW w:w="0" w:type="auto"/>
           </w:tcPr>
-          <w:p/>
+          <w:p>
+            <w:r>
+              <w:t>134 bit</w:t>
+            </w:r>
+          </w:p>
         </w:tc>
       </w:tr>
       <w:tr>
@@ -739,31 +738,7 @@
               <w:rPr>
                 <w:rFonts w:ascii="Calibri" w:eastAsia="Calibri" w:hAnsi="Calibri" w:cs="Calibri"/>
               </w:rPr>
-              <w:t>-</w:t>
-            </w:r>
-            <w:r>
-              <w:rPr>
-                <w:rFonts w:ascii="Calibri" w:eastAsia="Calibri" w:hAnsi="Calibri" w:cs="Calibri"/>
-              </w:rPr>
-              <w:t>24</w:t>
-            </w:r>
-            <w:r>
-              <w:rPr>
-                <w:rFonts w:ascii="Calibri" w:eastAsia="Calibri" w:hAnsi="Calibri" w:cs="Calibri"/>
-              </w:rPr>
-              <w:t xml:space="preserve">.82065, </w:t>
-            </w:r>
-            <w:r>
-              <w:rPr>
-                <w:rFonts w:ascii="Calibri" w:eastAsia="Calibri" w:hAnsi="Calibri" w:cs="Calibri"/>
-              </w:rPr>
-              <w:t>9</w:t>
-            </w:r>
-            <w:r>
-              <w:rPr>
-                <w:rFonts w:ascii="Calibri" w:eastAsia="Calibri" w:hAnsi="Calibri" w:cs="Calibri"/>
-              </w:rPr>
-              <w:t xml:space="preserve">5.07823 </w:t>
+              <w:t xml:space="preserve">-24.82065, 95.07823 </w:t>
             </w:r>
             <w:r>
               <w:t>| “spenta”</w:t>
@@ -985,7 +960,11 @@
           <w:tcPr>
             <w:tcW w:w="0" w:type="auto"/>
           </w:tcPr>
-          <w:p/>
+          <w:p>
+            <w:r>
+              <w:t>1 bit</w:t>
+            </w:r>
+          </w:p>
         </w:tc>
       </w:tr>
       <w:tr>
@@ -1311,8 +1290,6 @@
             <w:r>
               <w:t xml:space="preserve"> (presenza traffico elevato)</w:t>
             </w:r>
-            <w:bookmarkStart w:id="0" w:name="_GoBack"/>
-            <w:bookmarkEnd w:id="0"/>
           </w:p>
         </w:tc>
       </w:tr>

</xml_diff>